<commit_message>
chore: Complete feedback pipeline + regenerate DOCX
- Moved batch generation feedback from submitted → validated → applied
- Updated FEEDBACK-LOG.md with validated feedback details and resolutions
- Regenerated ireland-betting-offers-writer-brief.docx with fixed content
- Feedback pipeline now demonstrates full submitted → applied workflow
</commit_message>
<xml_diff>
--- a/content-briefs-skill/output/ireland-betting-offers-writer-brief.docx
+++ b/content-briefs-skill/output/ireland-betting-offers-writer-brief.docx
@@ -1297,7 +1297,7 @@
           <w:color w:val="333333"/>
           <w:sz w:val="28"/>
         </w:rPr>
-        <w:t>COMPARISON TABLE (Component)</w:t>
+        <w:t>COMPARISON TABLE CONTENT</w:t>
       </w:r>
     </w:p>
     <w:p>
@@ -1311,9 +1311,10 @@
         <w:t>Word Count:</w:t>
       </w:r>
       <w:r>
-        <w:t xml:space="preserve"> 200 words (visual component, supporting text)</w:t>
-      </w:r>
-    </w:p>
+        <w:t xml:space="preserve"> 200 words (intro text + data verification)</w:t>
+      </w:r>
+    </w:p>
+    <w:p/>
     <w:p>
       <w:pPr>
         <w:spacing w:after="120"/>
@@ -1322,7 +1323,22 @@
         <w:rPr>
           <w:b/>
         </w:rPr>
-        <w:t>Requirements:</w:t>
+        <w:t>Note:</w:t>
+      </w:r>
+      <w:r>
+        <w:t xml:space="preserve"> Phase 3 will create the interactive, sortable, mobile-responsive table. Your job is to provide accurate content.</w:t>
+      </w:r>
+    </w:p>
+    <w:p/>
+    <w:p>
+      <w:pPr>
+        <w:spacing w:after="120"/>
+      </w:pPr>
+      <w:r>
+        <w:rPr>
+          <w:b/>
+        </w:rPr>
+        <w:t>Your Tasks:</w:t>
       </w:r>
     </w:p>
     <w:p>
@@ -1332,7 +1348,7 @@
         <w:ind w:left="360"/>
       </w:pPr>
       <w:r>
-        <w:t>Interactive table: All 10 brands</w:t>
+        <w:t>Write introductory text (150-200 words) explaining how to use the comparison</w:t>
       </w:r>
     </w:p>
     <w:p>
@@ -1342,7 +1358,7 @@
         <w:ind w:left="360"/>
       </w:pPr>
       <w:r>
-        <w:t>Columns: Brand Name | Current Offer | Bonus Amount | Wagering Req | Min Odds | Expiry | Deposit Methods</w:t>
+        <w:t>Verify all data is accurate for these columns:</w:t>
       </w:r>
     </w:p>
     <w:p>
@@ -1352,7 +1368,7 @@
         <w:ind w:left="360"/>
       </w:pPr>
       <w:r>
-        <w:t>Sortable by offer value</w:t>
+        <w:t>Brand Name | Current Offer | Bonus Amount | Wagering Req | Min Odds | Expiry | Deposit Methods</w:t>
       </w:r>
     </w:p>
     <w:p>
@@ -1362,7 +1378,7 @@
         <w:ind w:left="360"/>
       </w:pPr>
       <w:r>
-        <w:t>Mobile-responsive design</w:t>
+        <w:t>Ensure all 10 brands have complete, verified information</w:t>
       </w:r>
     </w:p>
     <w:p>
@@ -1372,7 +1388,7 @@
         <w:ind w:left="360"/>
       </w:pPr>
       <w:r>
-        <w:t>Summary text explaining table</w:t>
+        <w:t>Check offer expiry dates are current</w:t>
       </w:r>
     </w:p>
     <w:p/>

</xml_diff>